<commit_message>
Quad1: revised delivery version
</commit_message>
<xml_diff>
--- a/quaderno1/svolgimento/es1_logico.docx
+++ b/quaderno1/svolgimento/es1_logico.docx
@@ -27,21 +27,21 @@
         <w:t>CodM</w:t>
       </w:r>
       <w:r>
-        <w:t>, NomeMuseo, Categoria, Città, Provincia, Regione, CodS)</w:t>
-      </w:r>
-    </w:p>
-    <w:p>
-      <w:r>
-        <w:t>SERVIZI_AGGIUNTIVI (</w:t>
-      </w:r>
-      <w:r>
-        <w:rPr>
-          <w:u w:val="single"/>
-        </w:rPr>
+        <w:t xml:space="preserve">, NomeMuseo, Categoria, Città, Provincia, Regione, </w:t>
+      </w:r>
+      <w:proofErr w:type="spellStart"/>
+      <w:r>
         <w:t>CodS</w:t>
       </w:r>
-      <w:r>
-        <w:t>, Servizio1, …, Servizio10)</w:t>
+      <w:proofErr w:type="spellEnd"/>
+      <w:r>
+        <w:t xml:space="preserve">, </w:t>
+      </w:r>
+      <w:r>
+        <w:t>Servizio1, …, Servizio10</w:t>
+      </w:r>
+      <w:r>
+        <w:t>)</w:t>
       </w:r>
     </w:p>
     <w:p>

</xml_diff>